<commit_message>
[NEU] 1. Recherche nach vergleichbaren Extensions.
</commit_message>
<xml_diff>
--- a/BA/Recherche.docx
+++ b/BA/Recherche.docx
@@ -138,9 +138,664 @@
       <w:proofErr w:type="spellEnd"/>
     </w:p>
     <w:p>
-      <w:pPr>
-        <w:jc w:val="center"/>
-      </w:pPr>
+      <w:r>
+        <w:t>Datum 13.3</w:t>
+      </w:r>
+      <w:r>
+        <w:t xml:space="preserve">, Dauer ca. </w:t>
+      </w:r>
+      <w:r>
+        <w:t>5</w:t>
+      </w:r>
+      <w:r>
+        <w:t>h</w:t>
+      </w:r>
+    </w:p>
+    <w:p>
+      <w:r>
+        <w:t xml:space="preserve">Gesucht wurde nach einer Extension die auf </w:t>
+      </w:r>
+      <w:proofErr w:type="gramStart"/>
+      <w:r>
+        <w:t>der Play</w:t>
+      </w:r>
+      <w:proofErr w:type="gramEnd"/>
+      <w:r>
+        <w:t xml:space="preserve"> Store Seite den Nutzer datenschutzrelevante Informationen zu den angebotenen Apps liefert</w:t>
+      </w:r>
+      <w:r>
+        <w:t>, Eine Datenschutzwertung im Playstore vergibt oder den Nutzer Apps nach Berechtigungen die Apps vorschlägt</w:t>
+      </w:r>
+      <w:r>
+        <w:t>.</w:t>
+      </w:r>
+    </w:p>
+    <w:p>
+      <w:proofErr w:type="spellStart"/>
+      <w:r>
+        <w:t>Extensions</w:t>
+      </w:r>
+      <w:proofErr w:type="spellEnd"/>
+      <w:r>
+        <w:t xml:space="preserve"> w</w:t>
+      </w:r>
+      <w:r>
+        <w:t>e</w:t>
+      </w:r>
+      <w:r>
+        <w:t>rden nach ihrer K</w:t>
+      </w:r>
+      <w:r>
+        <w:t xml:space="preserve">urzbeschreibung in den Suchergebnissen überprüft und bei nicht eindeutig Aufgabenbeschreibung die Infoseite </w:t>
+      </w:r>
+      <w:proofErr w:type="gramStart"/>
+      <w:r>
+        <w:t>aufgerufen(</w:t>
+      </w:r>
+      <w:proofErr w:type="gramEnd"/>
+      <w:r>
+        <w:t xml:space="preserve">Bsp. Safe.ad </w:t>
+      </w:r>
+      <w:r>
+        <w:t xml:space="preserve">im Web Store </w:t>
+      </w:r>
+      <w:r>
+        <w:t>„</w:t>
+      </w:r>
+      <w:proofErr w:type="spellStart"/>
+      <w:r>
+        <w:t>ecosystem</w:t>
+      </w:r>
+      <w:proofErr w:type="spellEnd"/>
+      <w:r>
+        <w:t>“).Nur deutsche und englische  Ergebnisse werden berücksichtigt.</w:t>
+      </w:r>
+    </w:p>
+    <w:p/>
+    <w:p>
+      <w:r>
+        <w:t xml:space="preserve">Die Recherche hat ergeben, dass unter den genannten Suchkriterien keine Chrome oder Firefox </w:t>
+      </w:r>
+      <w:r>
+        <w:t xml:space="preserve">Extension gefunden wurde </w:t>
+      </w:r>
+      <w:proofErr w:type="gramStart"/>
+      <w:r>
+        <w:t>die Aufgabenbereich</w:t>
+      </w:r>
+      <w:proofErr w:type="gramEnd"/>
+      <w:r>
+        <w:t xml:space="preserve"> der geplanten Extension abdeckt. Einige aufgeführte Beispiele implementieren einen Teil der geplanten Funktion (Umsortierung, Tracker checken) , aber keine Extension</w:t>
+      </w:r>
+      <w:bookmarkStart w:id="0" w:name="_GoBack"/>
+      <w:bookmarkEnd w:id="0"/>
+      <w:r>
+        <w:t xml:space="preserve"> erfüllt alle gewünschten Aufgaben.</w:t>
+      </w:r>
+    </w:p>
+    <w:p/>
+    <w:p>
+      <w:pPr>
+        <w:rPr>
+          <w:lang w:val="en-US"/>
+        </w:rPr>
+      </w:pPr>
+      <w:r>
+        <w:rPr>
+          <w:lang w:val="en-US"/>
+        </w:rPr>
+        <w:t>Platform: Web Store von Google Chrome:</w:t>
+      </w:r>
+      <w:r>
+        <w:rPr>
+          <w:lang w:val="en-US"/>
+        </w:rPr>
+        <w:br/>
+      </w:r>
+      <w:r>
+        <w:rPr>
+          <w:lang w:val="en-US"/>
+        </w:rPr>
+        <w:tab/>
+      </w:r>
+    </w:p>
+    <w:p>
+      <w:pPr>
+        <w:ind w:left="705"/>
+      </w:pPr>
+      <w:r>
+        <w:t>Suchwörter: “save”,”</w:t>
+      </w:r>
+      <w:proofErr w:type="spellStart"/>
+      <w:r>
+        <w:t>safety</w:t>
+      </w:r>
+      <w:proofErr w:type="spellEnd"/>
+      <w:r>
+        <w:t>”,</w:t>
+      </w:r>
+      <w:r>
+        <w:t xml:space="preserve"> “</w:t>
+      </w:r>
+      <w:proofErr w:type="spellStart"/>
+      <w:r>
+        <w:t>play</w:t>
+      </w:r>
+      <w:proofErr w:type="spellEnd"/>
+      <w:r>
+        <w:t xml:space="preserve"> </w:t>
+      </w:r>
+      <w:proofErr w:type="spellStart"/>
+      <w:r>
+        <w:t>store</w:t>
+      </w:r>
+      <w:proofErr w:type="spellEnd"/>
+      <w:r>
+        <w:t>”,</w:t>
+      </w:r>
+      <w:r>
+        <w:t xml:space="preserve"> “</w:t>
+      </w:r>
+      <w:proofErr w:type="spellStart"/>
+      <w:r>
+        <w:t>privacy</w:t>
+      </w:r>
+      <w:proofErr w:type="spellEnd"/>
+      <w:r>
+        <w:t>”</w:t>
+      </w:r>
+      <w:r>
+        <w:t>,</w:t>
+      </w:r>
+      <w:r>
+        <w:t>“check“,</w:t>
+      </w:r>
+      <w:r>
+        <w:t xml:space="preserve"> “</w:t>
+      </w:r>
+      <w:proofErr w:type="spellStart"/>
+      <w:r>
+        <w:t>berechtigung</w:t>
+      </w:r>
+      <w:proofErr w:type="spellEnd"/>
+      <w:r>
+        <w:t>”, “</w:t>
+      </w:r>
+      <w:proofErr w:type="spellStart"/>
+      <w:r>
+        <w:t>permission</w:t>
+      </w:r>
+      <w:proofErr w:type="spellEnd"/>
+      <w:r>
+        <w:t>”</w:t>
+      </w:r>
+      <w:r>
+        <w:t xml:space="preserve"> und dere</w:t>
+      </w:r>
+      <w:r>
+        <w:t>n Kombinationen ergaben keine Ergebnisse</w:t>
+      </w:r>
+      <w:r>
+        <w:t>.</w:t>
+      </w:r>
+    </w:p>
+    <w:p/>
+    <w:p/>
+    <w:p/>
+    <w:p/>
+    <w:p/>
+    <w:p/>
+    <w:p>
+      <w:r>
+        <w:t xml:space="preserve">Plattform: </w:t>
+      </w:r>
+      <w:proofErr w:type="spellStart"/>
+      <w:r>
+        <w:t>Github</w:t>
+      </w:r>
+      <w:proofErr w:type="spellEnd"/>
+      <w:r>
+        <w:br/>
+      </w:r>
+      <w:r>
+        <w:tab/>
+      </w:r>
+    </w:p>
+    <w:p>
+      <w:pPr>
+        <w:ind w:left="705"/>
+        <w:rPr>
+          <w:lang w:val="en-US"/>
+        </w:rPr>
+      </w:pPr>
+      <w:proofErr w:type="spellStart"/>
+      <w:r>
+        <w:t>Extensions</w:t>
+      </w:r>
+      <w:proofErr w:type="spellEnd"/>
+      <w:r>
+        <w:t xml:space="preserve"> im </w:t>
+      </w:r>
+      <w:proofErr w:type="spellStart"/>
+      <w:r>
+        <w:t>topic</w:t>
+      </w:r>
+      <w:proofErr w:type="spellEnd"/>
+      <w:r>
+        <w:t xml:space="preserve"> Chrome-</w:t>
+      </w:r>
+      <w:proofErr w:type="spellStart"/>
+      <w:r>
+        <w:t>Extensions</w:t>
+      </w:r>
+      <w:proofErr w:type="spellEnd"/>
+      <w:r>
+        <w:t>:</w:t>
+      </w:r>
+      <w:r>
+        <w:br/>
+      </w:r>
+      <w:hyperlink r:id="rId6" w:history="1">
+        <w:r>
+          <w:rPr>
+            <w:rStyle w:val="Hyperlink"/>
+          </w:rPr>
+          <w:t>https://github.com/topics/chrome-extension</w:t>
+        </w:r>
+      </w:hyperlink>
+    </w:p>
+    <w:p>
+      <w:pPr>
+        <w:ind w:left="705"/>
+        <w:rPr>
+          <w:lang w:val="en-US"/>
+        </w:rPr>
+      </w:pPr>
+      <w:r>
+        <w:rPr>
+          <w:lang w:val="en-US"/>
+        </w:rPr>
+        <w:t>„play store“</w:t>
+      </w:r>
+      <w:r>
+        <w:rPr>
+          <w:lang w:val="en-US"/>
+        </w:rPr>
+        <w:t>, „app“</w:t>
+      </w:r>
+      <w:r>
+        <w:rPr>
+          <w:lang w:val="en-US"/>
+        </w:rPr>
+        <w:t>, „permission“</w:t>
+      </w:r>
+      <w:r>
+        <w:rPr>
+          <w:lang w:val="en-US"/>
+        </w:rPr>
+        <w:t>, „safety“ , „save</w:t>
+      </w:r>
+      <w:r>
+        <w:rPr>
+          <w:lang w:val="en-US"/>
+        </w:rPr>
+        <w:t>”</w:t>
+      </w:r>
+      <w:r>
+        <w:rPr>
+          <w:lang w:val="en-US"/>
+        </w:rPr>
+        <w:t xml:space="preserve"> </w:t>
+      </w:r>
+      <w:proofErr w:type="spellStart"/>
+      <w:r>
+        <w:rPr>
+          <w:lang w:val="en-US"/>
+        </w:rPr>
+        <w:t>keine</w:t>
+      </w:r>
+      <w:proofErr w:type="spellEnd"/>
+      <w:r>
+        <w:rPr>
+          <w:lang w:val="en-US"/>
+        </w:rPr>
+        <w:t xml:space="preserve"> </w:t>
+      </w:r>
+      <w:proofErr w:type="spellStart"/>
+      <w:r>
+        <w:rPr>
+          <w:lang w:val="en-US"/>
+        </w:rPr>
+        <w:t>Ergebnisse</w:t>
+      </w:r>
+      <w:proofErr w:type="spellEnd"/>
+      <w:r>
+        <w:rPr>
+          <w:lang w:val="en-US"/>
+        </w:rPr>
+        <w:t>.</w:t>
+      </w:r>
+      <w:r>
+        <w:rPr>
+          <w:lang w:val="en-US"/>
+        </w:rPr>
+        <w:br/>
+      </w:r>
+      <w:r>
+        <w:rPr>
+          <w:lang w:val="en-US"/>
+        </w:rPr>
+        <w:t xml:space="preserve">„privacy“: 1 </w:t>
+      </w:r>
+      <w:proofErr w:type="spellStart"/>
+      <w:r>
+        <w:rPr>
+          <w:lang w:val="en-US"/>
+        </w:rPr>
+        <w:t>Ergebnis</w:t>
+      </w:r>
+      <w:proofErr w:type="spellEnd"/>
+      <w:r>
+        <w:rPr>
+          <w:lang w:val="en-US"/>
+        </w:rPr>
+        <w:t>:</w:t>
+      </w:r>
+      <w:r>
+        <w:rPr>
+          <w:lang w:val="en-US"/>
+        </w:rPr>
+        <w:br/>
+      </w:r>
+      <w:r>
+        <w:rPr>
+          <w:lang w:val="en-US"/>
+        </w:rPr>
+        <w:tab/>
+      </w:r>
+      <w:r>
+        <w:rPr>
+          <w:lang w:val="en-US"/>
+        </w:rPr>
+        <w:tab/>
+      </w:r>
+      <w:hyperlink r:id="rId7" w:history="1">
+        <w:r>
+          <w:rPr>
+            <w:rStyle w:val="Hyperlink"/>
+            <w:lang w:val="en-US"/>
+          </w:rPr>
+          <w:t>https://github.com/FacettsOpen/exodify</w:t>
+        </w:r>
+      </w:hyperlink>
+      <w:r>
+        <w:rPr>
+          <w:lang w:val="en-US"/>
+        </w:rPr>
+        <w:br/>
+      </w:r>
+      <w:r>
+        <w:rPr>
+          <w:lang w:val="en-US"/>
+        </w:rPr>
+        <w:tab/>
+      </w:r>
+      <w:r>
+        <w:rPr>
+          <w:lang w:val="en-US"/>
+        </w:rPr>
+        <w:tab/>
+      </w:r>
+      <w:proofErr w:type="spellStart"/>
+      <w:r>
+        <w:rPr>
+          <w:lang w:val="en-US"/>
+        </w:rPr>
+        <w:t>Prüft</w:t>
+      </w:r>
+      <w:proofErr w:type="spellEnd"/>
+      <w:r>
+        <w:rPr>
+          <w:lang w:val="en-US"/>
+        </w:rPr>
+        <w:t xml:space="preserve"> App auf Tr</w:t>
+      </w:r>
+      <w:r>
+        <w:rPr>
+          <w:lang w:val="en-US"/>
+        </w:rPr>
+        <w:t>acker</w:t>
+      </w:r>
+    </w:p>
+    <w:p>
+      <w:pPr>
+        <w:ind w:left="705"/>
+        <w:rPr>
+          <w:lang w:val="en-US"/>
+        </w:rPr>
+      </w:pPr>
+    </w:p>
+    <w:p>
+      <w:r>
+        <w:rPr>
+          <w:lang w:val="en-US"/>
+        </w:rPr>
+        <w:tab/>
+      </w:r>
+      <w:r>
+        <w:t xml:space="preserve">In der Gesamtsuche mit </w:t>
+      </w:r>
+      <w:r>
+        <w:t>S</w:t>
+      </w:r>
+      <w:r>
+        <w:t>chlagwort „</w:t>
+      </w:r>
+      <w:proofErr w:type="spellStart"/>
+      <w:r>
+        <w:t>chrome</w:t>
+      </w:r>
+      <w:proofErr w:type="spellEnd"/>
+      <w:r>
+        <w:t xml:space="preserve"> </w:t>
+      </w:r>
+      <w:proofErr w:type="spellStart"/>
+      <w:r>
+        <w:t>extension</w:t>
+      </w:r>
+      <w:proofErr w:type="spellEnd"/>
+      <w:r>
+        <w:t>“ +</w:t>
+      </w:r>
+      <w:r>
+        <w:br/>
+      </w:r>
+      <w:r>
+        <w:tab/>
+      </w:r>
+    </w:p>
+    <w:p>
+      <w:r>
+        <w:tab/>
+        <w:t>„</w:t>
+      </w:r>
+      <w:proofErr w:type="spellStart"/>
+      <w:r>
+        <w:t>play</w:t>
+      </w:r>
+      <w:proofErr w:type="spellEnd"/>
+      <w:r>
+        <w:t xml:space="preserve"> </w:t>
+      </w:r>
+      <w:proofErr w:type="spellStart"/>
+      <w:r>
+        <w:t>store</w:t>
+      </w:r>
+      <w:proofErr w:type="spellEnd"/>
+      <w:proofErr w:type="gramStart"/>
+      <w:r>
+        <w:t>“,:</w:t>
+      </w:r>
+      <w:proofErr w:type="gramEnd"/>
+      <w:r>
+        <w:t xml:space="preserve"> keine Ergebnisse</w:t>
+      </w:r>
+    </w:p>
+    <w:p>
+      <w:pPr>
+        <w:ind w:left="705"/>
+      </w:pPr>
+      <w:r>
+        <w:t>„</w:t>
+      </w:r>
+      <w:proofErr w:type="spellStart"/>
+      <w:r>
+        <w:t>store</w:t>
+      </w:r>
+      <w:proofErr w:type="spellEnd"/>
+      <w:r>
+        <w:t xml:space="preserve">“ </w:t>
+      </w:r>
+      <w:r>
+        <w:t>3</w:t>
+      </w:r>
+      <w:r>
+        <w:t xml:space="preserve"> Ergebnisse:</w:t>
+      </w:r>
+      <w:r>
+        <w:br/>
+        <w:t xml:space="preserve">(prüft </w:t>
+      </w:r>
+      <w:r>
+        <w:t>auf mangelhafte apps/extensions)</w:t>
+      </w:r>
+      <w:hyperlink r:id="rId8" w:history="1">
+        <w:r>
+          <w:rPr>
+            <w:rStyle w:val="Hyperlink"/>
+          </w:rPr>
+          <w:t>https://github.com/uku/malicious-chrome-extensions</w:t>
+        </w:r>
+      </w:hyperlink>
+      <w:r>
+        <w:br/>
+        <w:t xml:space="preserve">(crawlt </w:t>
+      </w:r>
+      <w:proofErr w:type="spellStart"/>
+      <w:r>
+        <w:t>extensions</w:t>
+      </w:r>
+      <w:proofErr w:type="spellEnd"/>
+      <w:r>
+        <w:t xml:space="preserve"> aus dem </w:t>
+      </w:r>
+      <w:proofErr w:type="spellStart"/>
+      <w:r>
+        <w:t>web</w:t>
+      </w:r>
+      <w:proofErr w:type="spellEnd"/>
+      <w:r>
+        <w:t xml:space="preserve"> </w:t>
+      </w:r>
+      <w:proofErr w:type="spellStart"/>
+      <w:r>
+        <w:t>store</w:t>
+      </w:r>
+      <w:proofErr w:type="spellEnd"/>
+      <w:r>
+        <w:t>)</w:t>
+      </w:r>
+      <w:hyperlink r:id="rId9" w:history="1">
+        <w:r>
+          <w:rPr>
+            <w:rStyle w:val="Hyperlink"/>
+          </w:rPr>
+          <w:t>https://</w:t>
+        </w:r>
+        <w:r>
+          <w:rPr>
+            <w:rStyle w:val="Hyperlink"/>
+          </w:rPr>
+          <w:t>g</w:t>
+        </w:r>
+        <w:r>
+          <w:rPr>
+            <w:rStyle w:val="Hyperlink"/>
+          </w:rPr>
+          <w:t>ithub.com/logicalhacking/ExtensionCrawler</w:t>
+        </w:r>
+      </w:hyperlink>
+      <w:r>
+        <w:rPr>
+          <w:rStyle w:val="Hyperlink"/>
+        </w:rPr>
+        <w:br/>
+        <w:t>(sortiert den Store neu)</w:t>
+      </w:r>
+      <w:r>
+        <w:t>https://github.com/mathewilson/chromext-play-store-sorter</w:t>
+      </w:r>
+    </w:p>
+    <w:p>
+      <w:pPr>
+        <w:ind w:left="705"/>
+      </w:pPr>
+      <w:r>
+        <w:br/>
+      </w:r>
+    </w:p>
+    <w:p>
+      <w:r>
+        <w:t xml:space="preserve">Plattform: </w:t>
+      </w:r>
+      <w:r>
+        <w:t xml:space="preserve">Firefox </w:t>
+      </w:r>
+      <w:proofErr w:type="spellStart"/>
+      <w:r>
+        <w:t>addons</w:t>
+      </w:r>
+      <w:proofErr w:type="spellEnd"/>
+      <w:r>
+        <w:br/>
+      </w:r>
+      <w:r>
+        <w:br/>
+      </w:r>
+      <w:r>
+        <w:tab/>
+        <w:t xml:space="preserve">gleiche </w:t>
+      </w:r>
+      <w:proofErr w:type="spellStart"/>
+      <w:r>
+        <w:t>Suchbegrife</w:t>
+      </w:r>
+      <w:proofErr w:type="spellEnd"/>
+      <w:r>
+        <w:t>, keine Ergebnisse</w:t>
+      </w:r>
+    </w:p>
+    <w:p>
+      <w:pPr>
+        <w:ind w:left="705"/>
+      </w:pPr>
+    </w:p>
+    <w:p>
+      <w:r>
+        <w:tab/>
+      </w:r>
+    </w:p>
+    <w:p/>
+    <w:p>
+      <w:r>
+        <w:t>Vergleichbare Projekte</w:t>
+      </w:r>
+      <w:r>
+        <w:t xml:space="preserve"> und Funde</w:t>
+      </w:r>
+      <w:r>
+        <w:t>:</w:t>
+      </w:r>
     </w:p>
     <w:p>
       <w:pPr>
@@ -181,7 +836,7 @@
       <w:r>
         <w:br/>
       </w:r>
-      <w:hyperlink r:id="rId6" w:history="1">
+      <w:hyperlink r:id="rId10" w:history="1">
         <w:r>
           <w:rPr>
             <w:rStyle w:val="Hyperlink"/>
@@ -198,6 +853,9 @@
           <w:numId w:val="1"/>
         </w:numPr>
         <w:rPr>
+          <w:rStyle w:val="Hyperlink"/>
+          <w:color w:val="auto"/>
+          <w:u w:val="none"/>
           <w:lang w:val="en-US"/>
         </w:rPr>
       </w:pPr>
@@ -215,7 +873,7 @@
         </w:rPr>
         <w:br/>
       </w:r>
-      <w:hyperlink r:id="rId7" w:history="1">
+      <w:hyperlink r:id="rId11" w:history="1">
         <w:r>
           <w:rPr>
             <w:rStyle w:val="Hyperlink"/>
@@ -232,31 +890,35 @@
           <w:ilvl w:val="0"/>
           <w:numId w:val="1"/>
         </w:numPr>
-      </w:pPr>
-      <w:r>
-        <w:rPr>
-          <w:b/>
-        </w:rPr>
-        <w:t>Safe Play</w:t>
-      </w:r>
-      <w:r>
-        <w:rPr>
-          <w:b/>
-        </w:rPr>
-        <w:t xml:space="preserve"> </w:t>
-      </w:r>
-      <w:r>
-        <w:t>(App zur Über</w:t>
-      </w:r>
-      <w:r>
-        <w:t>prüfung auf Berechtigungen von Apps vor und nach der Installation)</w:t>
-      </w:r>
-      <w:r>
-        <w:br/>
-      </w:r>
-      <w:r>
-        <w:t>https://play.google.com/store/apps/details?id=fr.tokata.safe_play</w:t>
-      </w:r>
+        <w:rPr>
+          <w:lang w:val="en-US"/>
+        </w:rPr>
+      </w:pPr>
+      <w:proofErr w:type="spellStart"/>
+      <w:r>
+        <w:rPr>
+          <w:b/>
+          <w:lang w:val="en-US"/>
+        </w:rPr>
+        <w:t>Exodify</w:t>
+      </w:r>
+      <w:proofErr w:type="spellEnd"/>
+      <w:r>
+        <w:rPr>
+          <w:b/>
+          <w:lang w:val="en-US"/>
+        </w:rPr>
+        <w:br/>
+      </w:r>
+      <w:hyperlink r:id="rId12" w:history="1">
+        <w:r>
+          <w:rPr>
+            <w:rStyle w:val="Hyperlink"/>
+            <w:lang w:val="en-US"/>
+          </w:rPr>
+          <w:t>https://github.com/FacettsOpen/exodify</w:t>
+        </w:r>
+      </w:hyperlink>
     </w:p>
     <w:p>
       <w:pPr>
@@ -266,6 +928,113 @@
           <w:numId w:val="1"/>
         </w:numPr>
         <w:rPr>
+          <w:lang w:val="en-US"/>
+        </w:rPr>
+      </w:pPr>
+      <w:r>
+        <w:rPr>
+          <w:b/>
+          <w:lang w:val="en-US"/>
+        </w:rPr>
+        <w:t>Malicious-Chrome-Extensions</w:t>
+      </w:r>
+      <w:r>
+        <w:rPr>
+          <w:b/>
+          <w:lang w:val="en-US"/>
+        </w:rPr>
+        <w:br/>
+      </w:r>
+      <w:hyperlink r:id="rId13" w:history="1">
+        <w:r>
+          <w:rPr>
+            <w:rStyle w:val="Hyperlink"/>
+            <w:lang w:val="en-US"/>
+          </w:rPr>
+          <w:t>https://github.com/uku/malicious-chrome-extensions</w:t>
+        </w:r>
+      </w:hyperlink>
+    </w:p>
+    <w:p>
+      <w:pPr>
+        <w:pStyle w:val="Listenabsatz"/>
+        <w:numPr>
+          <w:ilvl w:val="0"/>
+          <w:numId w:val="1"/>
+        </w:numPr>
+        <w:rPr>
+          <w:lang w:val="en-US"/>
+        </w:rPr>
+      </w:pPr>
+      <w:proofErr w:type="spellStart"/>
+      <w:r>
+        <w:rPr>
+          <w:lang w:val="en-US"/>
+        </w:rPr>
+        <w:lastRenderedPageBreak/>
+        <w:t>Chromext</w:t>
+      </w:r>
+      <w:proofErr w:type="spellEnd"/>
+      <w:r>
+        <w:rPr>
+          <w:lang w:val="en-US"/>
+        </w:rPr>
+        <w:t>-play-store-sorter</w:t>
+      </w:r>
+      <w:r>
+        <w:rPr>
+          <w:lang w:val="en-US"/>
+        </w:rPr>
+        <w:br/>
+      </w:r>
+      <w:r>
+        <w:rPr>
+          <w:lang w:val="en-US"/>
+        </w:rPr>
+        <w:t>https://github.com/mathewilson/chromext-play-store-sorter</w:t>
+      </w:r>
+    </w:p>
+    <w:p>
+      <w:pPr>
+        <w:pStyle w:val="Listenabsatz"/>
+        <w:numPr>
+          <w:ilvl w:val="0"/>
+          <w:numId w:val="1"/>
+        </w:numPr>
+      </w:pPr>
+      <w:r>
+        <w:rPr>
+          <w:b/>
+        </w:rPr>
+        <w:t>Safe Play</w:t>
+      </w:r>
+      <w:r>
+        <w:rPr>
+          <w:b/>
+        </w:rPr>
+        <w:t xml:space="preserve"> </w:t>
+      </w:r>
+      <w:r>
+        <w:t>(App zur Über</w:t>
+      </w:r>
+      <w:r>
+        <w:t>prüfung auf Berechtigungen von Apps vor und nach der Installation)</w:t>
+      </w:r>
+      <w:r>
+        <w:br/>
+      </w:r>
+      <w:r>
+        <w:t>https://play.google.com/store/apps/details?id=fr.tokata.safe_play</w:t>
+      </w:r>
+    </w:p>
+    <w:p>
+      <w:pPr>
+        <w:pStyle w:val="Listenabsatz"/>
+        <w:numPr>
+          <w:ilvl w:val="0"/>
+          <w:numId w:val="1"/>
+        </w:numPr>
+        <w:rPr>
           <w:b/>
           <w:lang w:val="en-US"/>
         </w:rPr>
@@ -284,7 +1053,7 @@
         </w:rPr>
         <w:br/>
       </w:r>
-      <w:hyperlink r:id="rId8" w:history="1">
+      <w:hyperlink r:id="rId14" w:history="1">
         <w:r>
           <w:rPr>
             <w:rStyle w:val="Hyperlink"/>
@@ -330,7 +1099,7 @@
         </w:rPr>
         <w:br/>
       </w:r>
-      <w:hyperlink r:id="rId9" w:history="1">
+      <w:hyperlink r:id="rId15" w:history="1">
         <w:r>
           <w:rPr>
             <w:rStyle w:val="Hyperlink"/>
@@ -345,7 +1114,7 @@
         </w:rPr>
         <w:br/>
       </w:r>
-      <w:hyperlink r:id="rId10" w:history="1">
+      <w:hyperlink r:id="rId16" w:history="1">
         <w:r>
           <w:rPr>
             <w:rStyle w:val="Hyperlink"/>
@@ -366,8 +1135,6 @@
           <w:b/>
         </w:rPr>
       </w:pPr>
-      <w:bookmarkStart w:id="0" w:name="_GoBack"/>
-      <w:bookmarkEnd w:id="0"/>
     </w:p>
     <w:p>
       <w:pPr>
@@ -1047,6 +1814,18 @@
       <w:shd w:val="clear" w:color="auto" w:fill="E6E6E6"/>
     </w:rPr>
   </w:style>
+  <w:style w:type="character" w:styleId="BesuchterLink">
+    <w:name w:val="FollowedHyperlink"/>
+    <w:basedOn w:val="Absatz-Standardschriftart"/>
+    <w:uiPriority w:val="99"/>
+    <w:semiHidden/>
+    <w:unhideWhenUsed/>
+    <w:rsid w:val="00721874"/>
+    <w:rPr>
+      <w:color w:val="954F72" w:themeColor="followedHyperlink"/>
+      <w:u w:val="single"/>
+    </w:rPr>
+  </w:style>
 </w:styles>
 </file>
 

</xml_diff>